<commit_message>
updated image location doc
</commit_message>
<xml_diff>
--- a/assets/ImageLocations.docx
+++ b/assets/ImageLocations.docx
@@ -4,17 +4,12 @@
   <w:body>
     <w:p>
       <w:r>
-        <w:t xml:space="preserve">Image </w:t>
+        <w:t>Image creditation</w:t>
       </w:r>
-      <w:proofErr w:type="spellStart"/>
-      <w:r>
-        <w:t>creditation</w:t>
-      </w:r>
-      <w:proofErr w:type="spellEnd"/>
     </w:p>
     <w:p>
       <w:r>
-        <w:t xml:space="preserve">homeBackground.jpg </w:t>
+        <w:t xml:space="preserve">noImage.jpg </w:t>
       </w:r>
       <w:r>
         <w:t xml:space="preserve">Photo by </w:t>
@@ -24,39 +19,57 @@
           <w:rPr>
             <w:rStyle w:val="Hyperlink"/>
           </w:rPr>
-          <w:t xml:space="preserve">Martin </w:t>
+          <w:t>Shubham Dhage</w:t>
         </w:r>
-        <w:proofErr w:type="spellStart"/>
-        <w:r>
-          <w:rPr>
-            <w:rStyle w:val="Hyperlink"/>
-          </w:rPr>
-          <w:t>Wyall</w:t>
-        </w:r>
-        <w:proofErr w:type="spellEnd"/>
       </w:hyperlink>
       <w:r>
         <w:t xml:space="preserve"> on </w:t>
       </w:r>
       <w:hyperlink r:id="rId5" w:history="1">
-        <w:proofErr w:type="spellStart"/>
         <w:r>
           <w:rPr>
             <w:rStyle w:val="Hyperlink"/>
           </w:rPr>
           <w:t>Unsplash</w:t>
         </w:r>
-        <w:proofErr w:type="spellEnd"/>
       </w:hyperlink>
     </w:p>
     <w:p>
       <w:r>
-        <w:t xml:space="preserve">loginRegister.jpg </w:t>
-      </w:r>
-      <w:r>
-        <w:t xml:space="preserve">Photo by </w:t>
+        <w:t xml:space="preserve">homeBackground.jpg Photo by </w:t>
       </w:r>
       <w:hyperlink r:id="rId6" w:history="1">
+        <w:r>
+          <w:rPr>
+            <w:rStyle w:val="Hyperlink"/>
+          </w:rPr>
+          <w:t>Martin Wyall</w:t>
+        </w:r>
+      </w:hyperlink>
+      <w:r>
+        <w:t xml:space="preserve"> on </w:t>
+      </w:r>
+      <w:hyperlink r:id="rId7" w:history="1">
+        <w:r>
+          <w:rPr>
+            <w:rStyle w:val="Hyperlink"/>
+          </w:rPr>
+          <w:t>Unsplash</w:t>
+        </w:r>
+      </w:hyperlink>
+    </w:p>
+    <w:p>
+      <w:pPr>
+        <w:rPr>
+          <w:color w:val="0000FF"/>
+          <w:u w:val="single"/>
+          <w:lang w:val="en-US"/>
+        </w:rPr>
+      </w:pPr>
+      <w:r>
+        <w:t xml:space="preserve">loginRegister.jpg Photo by </w:t>
+      </w:r>
+      <w:hyperlink r:id="rId8" w:history="1">
         <w:r>
           <w:rPr>
             <w:rStyle w:val="Hyperlink"/>
@@ -67,15 +80,13 @@
       <w:r>
         <w:t xml:space="preserve"> on </w:t>
       </w:r>
-      <w:hyperlink r:id="rId7" w:history="1">
-        <w:proofErr w:type="spellStart"/>
+      <w:hyperlink r:id="rId9" w:history="1">
         <w:r>
           <w:rPr>
             <w:rStyle w:val="Hyperlink"/>
           </w:rPr>
           <w:t>Unsplash</w:t>
         </w:r>
-        <w:proofErr w:type="spellEnd"/>
       </w:hyperlink>
     </w:p>
     <w:sectPr>

</xml_diff>